<commit_message>
18 3 24 update
Merge with home pc
</commit_message>
<xml_diff>
--- a/Literature Review/MSc Project Literature Review 02 10 23.docx
+++ b/Literature Review/MSc Project Literature Review 02 10 23.docx
@@ -1658,6 +1658,19 @@
                 <w:rFonts w:ascii="Times New Roman" w:hAnsi="Times New Roman" w:cs="Times New Roman"/>
               </w:rPr>
             </w:pPr>
+            <w:r>
+              <w:rPr>
+                <w:rFonts w:ascii="Times New Roman" w:hAnsi="Times New Roman" w:cs="Times New Roman"/>
+              </w:rPr>
+              <w:t>This could be implemented using a regression model to predict each dependent variable then the weights for each parameter should indicate which are relevant. The data could also have a delay added to indicate hysteriesis in the system…..  does adding ‘x’ delay increase model accuracy? Likely as data is instantaneous system values so will show acutuator values even if they are yet to have an effect on the system. Could this be used to avoid anomaly detector? Turn off actuator so that it show’s low when alarm stae is reached?</w:t>
+            </w:r>
+          </w:p>
+          <w:p>
+            <w:pPr>
+              <w:rPr>
+                <w:rFonts w:ascii="Times New Roman" w:hAnsi="Times New Roman" w:cs="Times New Roman"/>
+              </w:rPr>
+            </w:pPr>
           </w:p>
           <w:p>
             <w:pPr>
@@ -1790,6 +1803,7 @@
               <w:rPr>
                 <w:rFonts w:ascii="Times New Roman" w:hAnsi="Times New Roman" w:cs="Times New Roman"/>
               </w:rPr>
+              <w:lastRenderedPageBreak/>
               <w:t>Can the latent variable in CGAN not be totally random? What happens if system state is also added as a second condition?</w:t>
             </w:r>
             <w:r>

</xml_diff>